<commit_message>
Final version documents for diplom
</commit_message>
<xml_diff>
--- a/docs/rpz.docx
+++ b/docs/rpz.docx
@@ -258,6 +258,7 @@
           </w:placeholder>
           <w:text/>
         </w:sdtPr>
+        <w:sdtEndPr/>
         <w:sdtContent>
           <w:r>
             <w:rPr>
@@ -347,6 +348,7 @@
           </w:placeholder>
           <w:text/>
         </w:sdtPr>
+        <w:sdtEndPr/>
         <w:sdtContent>
           <w:r>
             <w:t>Метод обработки тестовых артефактов тестирования индикации с использованием регулярных выражений</w:t>
@@ -410,6 +412,7 @@
           </w:placeholder>
           <w:text/>
         </w:sdtPr>
+        <w:sdtEndPr/>
         <w:sdtContent>
           <w:r>
             <w:t>С.А. Кукуев</w:t>
@@ -461,6 +464,7 @@
           </w:placeholder>
           <w:text/>
         </w:sdtPr>
+        <w:sdtEndPr/>
         <w:sdtContent>
           <w:r>
             <w:t>А.А. Павельев</w:t>
@@ -514,6 +518,7 @@
           </w:placeholder>
           <w:text/>
         </w:sdtPr>
+        <w:sdtEndPr/>
         <w:sdtContent>
           <w:r>
             <w:t>Ю.В. Строганов</w:t>
@@ -617,8 +622,6 @@
       <w:r>
         <w:t>68</w:t>
       </w:r>
-      <w:bookmarkStart w:id="1" w:name="_GoBack"/>
-      <w:bookmarkEnd w:id="1"/>
       <w:r>
         <w:t xml:space="preserve"> с., 4ч., 27 рис., 4</w:t>
       </w:r>
@@ -4167,12 +4170,12 @@
         </w:numPr>
         <w:jc w:val="center"/>
       </w:pPr>
-      <w:bookmarkStart w:id="2" w:name="_Toc485213367"/>
+      <w:bookmarkStart w:id="1" w:name="_Toc485213367"/>
       <w:r>
         <w:lastRenderedPageBreak/>
         <w:t>ВВЕДЕНИЕ</w:t>
       </w:r>
-      <w:bookmarkEnd w:id="2"/>
+      <w:bookmarkEnd w:id="1"/>
     </w:p>
     <w:p>
       <w:r>
@@ -4339,33 +4342,33 @@
           <w:numId w:val="2"/>
         </w:numPr>
       </w:pPr>
-      <w:bookmarkStart w:id="3" w:name="_Toc485213368"/>
+      <w:bookmarkStart w:id="2" w:name="_Toc485213368"/>
       <w:r>
         <w:lastRenderedPageBreak/>
         <w:t>Аналитический раздел</w:t>
       </w:r>
+      <w:bookmarkEnd w:id="2"/>
+    </w:p>
+    <w:p>
+      <w:pPr>
+        <w:ind w:firstLine="708"/>
+      </w:pPr>
+      <w:r>
+        <w:t xml:space="preserve">В этом разделе производится анализ предметной области, </w:t>
+      </w:r>
+      <w:r>
+        <w:t>рассматриваются различные подходы к обработке тестовых артефактов и побочные алгоритмы, необходимые для работы с тестовыми артефактами. Также в этом разделе производится формализация поставленной задачи.</w:t>
+      </w:r>
+    </w:p>
+    <w:p>
+      <w:pPr>
+        <w:pStyle w:val="2"/>
+      </w:pPr>
+      <w:bookmarkStart w:id="3" w:name="_Toc485213369"/>
+      <w:r>
+        <w:t>Описание предметной области</w:t>
+      </w:r>
       <w:bookmarkEnd w:id="3"/>
-    </w:p>
-    <w:p>
-      <w:pPr>
-        <w:ind w:firstLine="708"/>
-      </w:pPr>
-      <w:r>
-        <w:t xml:space="preserve">В этом разделе производится анализ предметной области, </w:t>
-      </w:r>
-      <w:r>
-        <w:t>рассматриваются различные подходы к обработке тестовых артефактов и побочные алгоритмы, необходимые для работы с тестовыми артефактами. Также в этом разделе производится формализация поставленной задачи.</w:t>
-      </w:r>
-    </w:p>
-    <w:p>
-      <w:pPr>
-        <w:pStyle w:val="2"/>
-      </w:pPr>
-      <w:bookmarkStart w:id="4" w:name="_Toc485213369"/>
-      <w:r>
-        <w:t>Описание предметной области</w:t>
-      </w:r>
-      <w:bookmarkEnd w:id="4"/>
     </w:p>
     <w:p>
       <w:pPr>
@@ -5218,7 +5221,7 @@
       <w:r>
         <w:t xml:space="preserve"> </w:t>
       </w:r>
-      <w:bookmarkStart w:id="5" w:name="_Toc322519512"/>
+      <w:bookmarkStart w:id="4" w:name="_Toc322519512"/>
     </w:p>
     <w:p>
       <w:pPr>
@@ -5718,11 +5721,11 @@
       <w:pPr>
         <w:pStyle w:val="2"/>
       </w:pPr>
-      <w:bookmarkStart w:id="6" w:name="_Toc485213370"/>
+      <w:bookmarkStart w:id="5" w:name="_Toc485213370"/>
       <w:r>
         <w:t>Формализация постановки задачи</w:t>
       </w:r>
-      <w:bookmarkEnd w:id="6"/>
+      <w:bookmarkEnd w:id="5"/>
       <w:r>
         <w:t xml:space="preserve"> </w:t>
       </w:r>
@@ -5813,7 +5816,7 @@
       <w:pPr>
         <w:pStyle w:val="2"/>
       </w:pPr>
-      <w:bookmarkStart w:id="7" w:name="_Toc485213371"/>
+      <w:bookmarkStart w:id="6" w:name="_Toc485213371"/>
       <w:r>
         <w:t>Методы</w:t>
       </w:r>
@@ -5835,124 +5838,124 @@
       <w:r>
         <w:t>м</w:t>
       </w:r>
+      <w:bookmarkEnd w:id="6"/>
+    </w:p>
+    <w:p>
+      <w:r>
+        <w:tab/>
+      </w:r>
+      <w:r>
+        <w:t xml:space="preserve"> </w:t>
+      </w:r>
+      <w:r>
+        <w:t xml:space="preserve">Таблицы протоколов информационного взаимодействия содержатся в файлах </w:t>
+      </w:r>
+      <w:r>
+        <w:rPr>
+          <w:lang w:val="en-US"/>
+        </w:rPr>
+        <w:t>Microsoft</w:t>
+      </w:r>
+      <w:r>
+        <w:t xml:space="preserve"> </w:t>
+      </w:r>
+      <w:r>
+        <w:rPr>
+          <w:lang w:val="en-US"/>
+        </w:rPr>
+        <w:t>Excel</w:t>
+      </w:r>
+      <w:r>
+        <w:t>. Для работы</w:t>
+      </w:r>
+      <w:r>
+        <w:t xml:space="preserve"> </w:t>
+      </w:r>
+      <w:r>
+        <w:t>с</w:t>
+      </w:r>
+      <w:r>
+        <w:t xml:space="preserve"> </w:t>
+      </w:r>
+      <w:r>
+        <w:t>данным</w:t>
+      </w:r>
+      <w:r>
+        <w:t>и</w:t>
+      </w:r>
+      <w:r>
+        <w:t xml:space="preserve"> у компании </w:t>
+      </w:r>
+      <w:r>
+        <w:rPr>
+          <w:lang w:val="en-US"/>
+        </w:rPr>
+        <w:t>Microsoft</w:t>
+      </w:r>
+      <w:r>
+        <w:t xml:space="preserve"> </w:t>
+      </w:r>
+      <w:r>
+        <w:t xml:space="preserve">имеется несколько </w:t>
+      </w:r>
+      <w:r>
+        <w:t xml:space="preserve">собственных </w:t>
+      </w:r>
+      <w:r>
+        <w:rPr>
+          <w:lang w:val="en-US"/>
+        </w:rPr>
+        <w:t>API</w:t>
+      </w:r>
+      <w:r>
+        <w:t>.</w:t>
+      </w:r>
+      <w:r>
+        <w:t xml:space="preserve"> В данном подразделе будет выполнен обзор </w:t>
+      </w:r>
+      <w:r>
+        <w:t xml:space="preserve">этих </w:t>
+      </w:r>
+      <w:r>
+        <w:t>программных интерфейсов, с целью последующего выбора оптимального</w:t>
+      </w:r>
+      <w:r>
+        <w:t xml:space="preserve"> подхода</w:t>
+      </w:r>
+      <w:r>
+        <w:t>.</w:t>
+      </w:r>
+      <w:r>
+        <w:t xml:space="preserve"> </w:t>
+      </w:r>
+    </w:p>
+    <w:p>
+      <w:pPr>
+        <w:pStyle w:val="3"/>
+        <w:rPr>
+          <w:lang w:val="en-US"/>
+        </w:rPr>
+      </w:pPr>
+      <w:bookmarkStart w:id="7" w:name="_Toc485213372"/>
+      <w:r>
+        <w:rPr>
+          <w:lang w:val="en-US"/>
+        </w:rPr>
+        <w:t>Open Database Connectivity</w:t>
+      </w:r>
+      <w:r>
+        <w:rPr>
+          <w:lang w:val="en-US"/>
+        </w:rPr>
+        <w:tab/>
+      </w:r>
+      <w:r>
+        <w:rPr>
+          <w:lang w:val="en-US"/>
+        </w:rPr>
+        <w:t>(ODBC)</w:t>
+      </w:r>
       <w:bookmarkEnd w:id="7"/>
-    </w:p>
-    <w:p>
-      <w:r>
-        <w:tab/>
-      </w:r>
-      <w:r>
-        <w:t xml:space="preserve"> </w:t>
-      </w:r>
-      <w:r>
-        <w:t xml:space="preserve">Таблицы протоколов информационного взаимодействия содержатся в файлах </w:t>
-      </w:r>
-      <w:r>
-        <w:rPr>
-          <w:lang w:val="en-US"/>
-        </w:rPr>
-        <w:t>Microsoft</w:t>
-      </w:r>
-      <w:r>
-        <w:t xml:space="preserve"> </w:t>
-      </w:r>
-      <w:r>
-        <w:rPr>
-          <w:lang w:val="en-US"/>
-        </w:rPr>
-        <w:t>Excel</w:t>
-      </w:r>
-      <w:r>
-        <w:t>. Для работы</w:t>
-      </w:r>
-      <w:r>
-        <w:t xml:space="preserve"> </w:t>
-      </w:r>
-      <w:r>
-        <w:t>с</w:t>
-      </w:r>
-      <w:r>
-        <w:t xml:space="preserve"> </w:t>
-      </w:r>
-      <w:r>
-        <w:t>данным</w:t>
-      </w:r>
-      <w:r>
-        <w:t>и</w:t>
-      </w:r>
-      <w:r>
-        <w:t xml:space="preserve"> у компании </w:t>
-      </w:r>
-      <w:r>
-        <w:rPr>
-          <w:lang w:val="en-US"/>
-        </w:rPr>
-        <w:t>Microsoft</w:t>
-      </w:r>
-      <w:r>
-        <w:t xml:space="preserve"> </w:t>
-      </w:r>
-      <w:r>
-        <w:t xml:space="preserve">имеется несколько </w:t>
-      </w:r>
-      <w:r>
-        <w:t xml:space="preserve">собственных </w:t>
-      </w:r>
-      <w:r>
-        <w:rPr>
-          <w:lang w:val="en-US"/>
-        </w:rPr>
-        <w:t>API</w:t>
-      </w:r>
-      <w:r>
-        <w:t>.</w:t>
-      </w:r>
-      <w:r>
-        <w:t xml:space="preserve"> В данном подразделе будет выполнен обзор </w:t>
-      </w:r>
-      <w:r>
-        <w:t xml:space="preserve">этих </w:t>
-      </w:r>
-      <w:r>
-        <w:t>программных интерфейсов, с целью последующего выбора оптимального</w:t>
-      </w:r>
-      <w:r>
-        <w:t xml:space="preserve"> подхода</w:t>
-      </w:r>
-      <w:r>
-        <w:t>.</w:t>
-      </w:r>
-      <w:r>
-        <w:t xml:space="preserve"> </w:t>
-      </w:r>
-    </w:p>
-    <w:p>
-      <w:pPr>
-        <w:pStyle w:val="3"/>
-        <w:rPr>
-          <w:lang w:val="en-US"/>
-        </w:rPr>
-      </w:pPr>
-      <w:bookmarkStart w:id="8" w:name="_Toc485213372"/>
-      <w:r>
-        <w:rPr>
-          <w:lang w:val="en-US"/>
-        </w:rPr>
-        <w:t>Open Database Connectivity</w:t>
-      </w:r>
-      <w:r>
-        <w:rPr>
-          <w:lang w:val="en-US"/>
-        </w:rPr>
-        <w:tab/>
-      </w:r>
-      <w:r>
-        <w:rPr>
-          <w:lang w:val="en-US"/>
-        </w:rPr>
-        <w:t>(ODBC)</w:t>
-      </w:r>
-      <w:bookmarkEnd w:id="8"/>
     </w:p>
     <w:p>
       <w:pPr>
@@ -6503,7 +6506,7 @@
           <w:lang w:val="en-US"/>
         </w:rPr>
       </w:pPr>
-      <w:bookmarkStart w:id="9" w:name="_Toc485213373"/>
+      <w:bookmarkStart w:id="8" w:name="_Toc485213373"/>
       <w:r>
         <w:rPr>
           <w:lang w:val="en-US"/>
@@ -6552,7 +6555,7 @@
         </w:rPr>
         <w:t xml:space="preserve"> (OLE DB)</w:t>
       </w:r>
-      <w:bookmarkEnd w:id="9"/>
+      <w:bookmarkEnd w:id="8"/>
     </w:p>
     <w:p>
       <w:pPr>
@@ -6592,15 +6595,7 @@
         <w:t>Microsoft</w:t>
       </w:r>
       <w:r>
-        <w:t xml:space="preserve">. Отличительно особенностью является наличие доступа к </w:t>
-      </w:r>
-      <w:proofErr w:type="spellStart"/>
-      <w:r>
-        <w:t>нереляционным</w:t>
-      </w:r>
-      <w:proofErr w:type="spellEnd"/>
-      <w:r>
-        <w:t xml:space="preserve"> данным, таким как почтовые сообщения, электронные таблицы, текстовые документы и многие другие. В спецификации </w:t>
+        <w:t xml:space="preserve">. Отличительно особенностью является наличие доступа к нереляционным данным, таким как почтовые сообщения, электронные таблицы, текстовые документы и многие другие. В спецификации </w:t>
       </w:r>
       <w:r>
         <w:rPr>
@@ -7304,7 +7299,7 @@
           <w:lang w:val="en-US"/>
         </w:rPr>
       </w:pPr>
-      <w:bookmarkStart w:id="10" w:name="_Toc485213374"/>
+      <w:bookmarkStart w:id="9" w:name="_Toc485213374"/>
       <w:r>
         <w:rPr>
           <w:lang w:val="en-US"/>
@@ -7324,7 +7319,7 @@
         </w:rPr>
         <w:t>)</w:t>
       </w:r>
-      <w:bookmarkEnd w:id="10"/>
+      <w:bookmarkEnd w:id="9"/>
     </w:p>
     <w:p>
       <w:pPr>
@@ -7703,11 +7698,11 @@
       <w:pPr>
         <w:pStyle w:val="2"/>
       </w:pPr>
-      <w:bookmarkStart w:id="11" w:name="_Toc485213375"/>
+      <w:bookmarkStart w:id="10" w:name="_Toc485213375"/>
       <w:r>
         <w:t>Метод обработки данных</w:t>
       </w:r>
-      <w:bookmarkEnd w:id="11"/>
+      <w:bookmarkEnd w:id="10"/>
     </w:p>
     <w:p>
       <w:pPr>
@@ -8850,12 +8845,12 @@
       <w:pPr>
         <w:pStyle w:val="2"/>
       </w:pPr>
-      <w:bookmarkStart w:id="12" w:name="_Toc485213376"/>
+      <w:bookmarkStart w:id="11" w:name="_Toc485213376"/>
       <w:r>
         <w:lastRenderedPageBreak/>
         <w:t>Алгоритмы поиска информации</w:t>
       </w:r>
-      <w:bookmarkEnd w:id="12"/>
+      <w:bookmarkEnd w:id="11"/>
     </w:p>
     <w:p>
       <w:pPr>
@@ -9141,7 +9136,7 @@
       <w:pPr>
         <w:pStyle w:val="3"/>
       </w:pPr>
-      <w:bookmarkStart w:id="13" w:name="_Toc485213377"/>
+      <w:bookmarkStart w:id="12" w:name="_Toc485213377"/>
       <w:r>
         <w:t>Алгоритм Кнута-Морриса-</w:t>
       </w:r>
@@ -9149,7 +9144,7 @@
       <w:r>
         <w:t>Пратта</w:t>
       </w:r>
-      <w:bookmarkEnd w:id="13"/>
+      <w:bookmarkEnd w:id="12"/>
       <w:proofErr w:type="spellEnd"/>
     </w:p>
     <w:p>
@@ -9544,7 +9539,7 @@
       <w:pPr>
         <w:pStyle w:val="3"/>
       </w:pPr>
-      <w:bookmarkStart w:id="14" w:name="_Toc485213378"/>
+      <w:bookmarkStart w:id="13" w:name="_Toc485213378"/>
       <w:r>
         <w:t xml:space="preserve">Алгоритм </w:t>
       </w:r>
@@ -9556,7 +9551,7 @@
       <w:r>
         <w:t>-Мура</w:t>
       </w:r>
-      <w:bookmarkEnd w:id="14"/>
+      <w:bookmarkEnd w:id="13"/>
     </w:p>
     <w:p>
       <w:pPr>
@@ -10319,14 +10314,14 @@
       <w:pPr>
         <w:pStyle w:val="3"/>
       </w:pPr>
-      <w:bookmarkStart w:id="15" w:name="_Toc485213379"/>
+      <w:bookmarkStart w:id="14" w:name="_Toc485213379"/>
       <w:r>
         <w:t>Дв</w:t>
       </w:r>
       <w:r>
         <w:t>оичный алгоритм поиска подстроки</w:t>
       </w:r>
-      <w:bookmarkEnd w:id="15"/>
+      <w:bookmarkEnd w:id="14"/>
     </w:p>
     <w:p>
       <w:pPr>
@@ -11760,11 +11755,11 @@
           <w:numId w:val="0"/>
         </w:numPr>
       </w:pPr>
-      <w:bookmarkStart w:id="16" w:name="_Toc485213380"/>
+      <w:bookmarkStart w:id="15" w:name="_Toc485213380"/>
       <w:r>
         <w:t>Выводы</w:t>
       </w:r>
-      <w:bookmarkEnd w:id="16"/>
+      <w:bookmarkEnd w:id="15"/>
     </w:p>
     <w:p>
       <w:pPr>
@@ -11814,33 +11809,33 @@
       <w:pPr>
         <w:pStyle w:val="1"/>
       </w:pPr>
-      <w:bookmarkStart w:id="17" w:name="_Toc485213381"/>
+      <w:bookmarkStart w:id="16" w:name="_Toc485213381"/>
       <w:r>
         <w:lastRenderedPageBreak/>
         <w:t>Конструкторский раздел</w:t>
       </w:r>
+      <w:bookmarkEnd w:id="16"/>
+    </w:p>
+    <w:p>
+      <w:pPr>
+        <w:ind w:firstLine="578"/>
+      </w:pPr>
+      <w:r>
+        <w:t>Данный раздел содержит описание основных параметров тестовых артефактов для тестового автомата и блок схемы этапов работы основных алгоритмов программного обеспечения.</w:t>
+      </w:r>
+    </w:p>
+    <w:p>
+      <w:pPr>
+        <w:pStyle w:val="2"/>
+      </w:pPr>
+      <w:bookmarkStart w:id="17" w:name="_Toc485213382"/>
+      <w:r>
+        <w:t xml:space="preserve">Основные параметры </w:t>
+      </w:r>
+      <w:r>
+        <w:t>тестовых артефактов</w:t>
+      </w:r>
       <w:bookmarkEnd w:id="17"/>
-    </w:p>
-    <w:p>
-      <w:pPr>
-        <w:ind w:firstLine="578"/>
-      </w:pPr>
-      <w:r>
-        <w:t>Данный раздел содержит описание основных параметров тестовых артефактов для тестового автомата и блок схемы этапов работы основных алгоритмов программного обеспечения.</w:t>
-      </w:r>
-    </w:p>
-    <w:p>
-      <w:pPr>
-        <w:pStyle w:val="2"/>
-      </w:pPr>
-      <w:bookmarkStart w:id="18" w:name="_Toc485213382"/>
-      <w:r>
-        <w:t xml:space="preserve">Основные параметры </w:t>
-      </w:r>
-      <w:r>
-        <w:t>тестовых артефактов</w:t>
-      </w:r>
-      <w:bookmarkEnd w:id="18"/>
     </w:p>
     <w:p>
       <w:pPr>
@@ -12068,12 +12063,12 @@
       <w:pPr>
         <w:pStyle w:val="2"/>
       </w:pPr>
-      <w:bookmarkStart w:id="19" w:name="_Toc485213383"/>
+      <w:bookmarkStart w:id="18" w:name="_Toc485213383"/>
       <w:r>
         <w:lastRenderedPageBreak/>
         <w:t>Этапы работы алгоритма</w:t>
       </w:r>
-      <w:bookmarkEnd w:id="19"/>
+      <w:bookmarkEnd w:id="18"/>
     </w:p>
     <w:p>
       <w:pPr>
@@ -12561,12 +12556,12 @@
           <w:numId w:val="0"/>
         </w:numPr>
       </w:pPr>
-      <w:bookmarkStart w:id="20" w:name="_Toc485213384"/>
+      <w:bookmarkStart w:id="19" w:name="_Toc485213384"/>
       <w:r>
         <w:lastRenderedPageBreak/>
         <w:t>Выводы</w:t>
       </w:r>
-      <w:bookmarkEnd w:id="20"/>
+      <w:bookmarkEnd w:id="19"/>
     </w:p>
     <w:p>
       <w:pPr>
@@ -12610,45 +12605,45 @@
       <w:pPr>
         <w:pStyle w:val="1"/>
       </w:pPr>
-      <w:bookmarkStart w:id="21" w:name="_Toc485213385"/>
+      <w:bookmarkStart w:id="20" w:name="_Toc485213385"/>
       <w:r>
         <w:lastRenderedPageBreak/>
         <w:t>Технологический раздел</w:t>
       </w:r>
+      <w:bookmarkEnd w:id="20"/>
+    </w:p>
+    <w:p>
+      <w:pPr>
+        <w:ind w:firstLine="432"/>
+      </w:pPr>
+      <w:r>
+        <w:t xml:space="preserve">Данный раздел содержит обоснование выбора средств </w:t>
+      </w:r>
+      <w:r>
+        <w:t xml:space="preserve">разработки </w:t>
+      </w:r>
+      <w:r>
+        <w:t>программного обеспечения</w:t>
+      </w:r>
+      <w:r>
+        <w:t xml:space="preserve"> и описание программной реализации разрабатываемого метода. Также приводится описание</w:t>
+      </w:r>
+      <w:r>
+        <w:t xml:space="preserve"> форматов данных, структура разработанного ПО и основной интерфейс приложения</w:t>
+      </w:r>
+      <w:r>
+        <w:t>.</w:t>
+      </w:r>
+    </w:p>
+    <w:p>
+      <w:pPr>
+        <w:pStyle w:val="2"/>
+      </w:pPr>
+      <w:bookmarkStart w:id="21" w:name="_Toc485213386"/>
+      <w:r>
+        <w:t>Выбор средств разработки</w:t>
+      </w:r>
       <w:bookmarkEnd w:id="21"/>
-    </w:p>
-    <w:p>
-      <w:pPr>
-        <w:ind w:firstLine="432"/>
-      </w:pPr>
-      <w:r>
-        <w:t xml:space="preserve">Данный раздел содержит обоснование выбора средств </w:t>
-      </w:r>
-      <w:r>
-        <w:t xml:space="preserve">разработки </w:t>
-      </w:r>
-      <w:r>
-        <w:t>программного обеспечения</w:t>
-      </w:r>
-      <w:r>
-        <w:t xml:space="preserve"> и описание программной реализации разрабатываемого метода. Также приводится описание</w:t>
-      </w:r>
-      <w:r>
-        <w:t xml:space="preserve"> форматов данных, структура разработанного ПО и основной интерфейс приложения</w:t>
-      </w:r>
-      <w:r>
-        <w:t>.</w:t>
-      </w:r>
-    </w:p>
-    <w:p>
-      <w:pPr>
-        <w:pStyle w:val="2"/>
-      </w:pPr>
-      <w:bookmarkStart w:id="22" w:name="_Toc485213386"/>
-      <w:r>
-        <w:t>Выбор средств разработки</w:t>
-      </w:r>
-      <w:bookmarkEnd w:id="22"/>
     </w:p>
     <w:p>
       <w:pPr>
@@ -12988,12 +12983,12 @@
       <w:pPr>
         <w:pStyle w:val="2"/>
       </w:pPr>
-      <w:bookmarkStart w:id="23" w:name="_Toc485213387"/>
+      <w:bookmarkStart w:id="22" w:name="_Toc485213387"/>
       <w:r>
         <w:lastRenderedPageBreak/>
         <w:t>Основные моменты программной реализации</w:t>
       </w:r>
-      <w:bookmarkEnd w:id="23"/>
+      <w:bookmarkEnd w:id="22"/>
     </w:p>
     <w:p>
       <w:pPr>
@@ -13405,11 +13400,11 @@
       <w:pPr>
         <w:pStyle w:val="2"/>
       </w:pPr>
-      <w:bookmarkStart w:id="24" w:name="_Toc485213388"/>
+      <w:bookmarkStart w:id="23" w:name="_Toc485213388"/>
       <w:r>
         <w:t>Требования к запуску ПО</w:t>
       </w:r>
-      <w:bookmarkEnd w:id="24"/>
+      <w:bookmarkEnd w:id="23"/>
     </w:p>
     <w:p>
       <w:pPr>
@@ -13542,11 +13537,11 @@
       <w:pPr>
         <w:pStyle w:val="2"/>
       </w:pPr>
-      <w:bookmarkStart w:id="25" w:name="_Toc485213389"/>
+      <w:bookmarkStart w:id="24" w:name="_Toc485213389"/>
       <w:r>
         <w:t>Форматы входных и выходных данных</w:t>
       </w:r>
-      <w:bookmarkEnd w:id="25"/>
+      <w:bookmarkEnd w:id="24"/>
     </w:p>
     <w:p>
       <w:pPr>
@@ -14123,12 +14118,12 @@
       <w:pPr>
         <w:pStyle w:val="2"/>
       </w:pPr>
-      <w:bookmarkStart w:id="26" w:name="_Toc485213390"/>
+      <w:bookmarkStart w:id="25" w:name="_Toc485213390"/>
       <w:r>
         <w:lastRenderedPageBreak/>
         <w:t>Структура разработанного ПО</w:t>
       </w:r>
-      <w:bookmarkEnd w:id="26"/>
+      <w:bookmarkEnd w:id="25"/>
     </w:p>
     <w:p>
       <w:pPr>
@@ -14148,10 +14143,10 @@
           <w:lang w:eastAsia="ru-RU"/>
         </w:rPr>
         <w:drawing>
-          <wp:inline distT="0" distB="0" distL="0" distR="0" wp14:anchorId="593CBB03" wp14:editId="09DF4287">
-            <wp:extent cx="5940425" cy="3389630"/>
-            <wp:effectExtent l="0" t="0" r="3175" b="1270"/>
-            <wp:docPr id="20" name="Рисунок 20"/>
+          <wp:inline distT="0" distB="0" distL="0" distR="0" wp14:anchorId="355FBAB2" wp14:editId="6B95D8A7">
+            <wp:extent cx="5908514" cy="3771900"/>
+            <wp:effectExtent l="0" t="0" r="0" b="0"/>
+            <wp:docPr id="21" name="Рисунок 21"/>
             <wp:cNvGraphicFramePr>
               <a:graphicFrameLocks xmlns:a="http://schemas.openxmlformats.org/drawingml/2006/main" noChangeAspect="1"/>
             </wp:cNvGraphicFramePr>
@@ -14171,7 +14166,7 @@
                   <pic:spPr>
                     <a:xfrm>
                       <a:off x="0" y="0"/>
-                      <a:ext cx="5940425" cy="3389630"/>
+                      <a:ext cx="5923331" cy="3781359"/>
                     </a:xfrm>
                     <a:prstGeom prst="rect">
                       <a:avLst/>
@@ -14183,6 +14178,8 @@
           </wp:inline>
         </w:drawing>
       </w:r>
+      <w:bookmarkStart w:id="26" w:name="_GoBack"/>
+      <w:bookmarkEnd w:id="26"/>
     </w:p>
     <w:p>
       <w:pPr>
@@ -15842,7 +15839,7 @@
       <w:r>
         <w:t>Продемонстрирован интерфейс приложения. Произведено тестирование и отладка программного продукта.</w:t>
       </w:r>
-      <w:bookmarkEnd w:id="5"/>
+      <w:bookmarkEnd w:id="4"/>
     </w:p>
     <w:p>
       <w:pPr>
@@ -22758,7 +22755,16 @@
         </w:rPr>
       </w:pPr>
       <w:r>
-        <w:t xml:space="preserve">Для анализа быстродействия алгоритма обработки протоколов информационного взаимодействия на основе наборов регулярных выражений были произведены расчеты, представленные в таблице 4.2. Измерения проведены </w:t>
+        <w:t>Для анализа быстродействия алгоритма обработки протоколов информационного взаимодействия на основе наборов регулярных выражений были произведены расче</w:t>
+      </w:r>
+      <w:r>
+        <w:t>ты, представленные в таблице 4.</w:t>
+      </w:r>
+      <w:r>
+        <w:t>3</w:t>
+      </w:r>
+      <w:r>
+        <w:t xml:space="preserve">. Измерения проведены </w:t>
       </w:r>
       <w:r>
         <w:t>аналогично с теми</w:t>
@@ -25670,7 +25676,13 @@
         <w:spacing w:before="240"/>
       </w:pPr>
       <w:r>
-        <w:t>Таблица 4.2 – Измерение времени работы алгоритма обработки протоколов.</w:t>
+        <w:t>Таблица 4.</w:t>
+      </w:r>
+      <w:r>
+        <w:t>3</w:t>
+      </w:r>
+      <w:r>
+        <w:t xml:space="preserve"> – Измерение времени работы алгоритма обработки протоколов.</w:t>
       </w:r>
     </w:p>
     <w:p>
@@ -48723,6 +48735,7 @@
         <w:docPartUnique/>
       </w:docPartObj>
     </w:sdtPr>
+    <w:sdtEndPr/>
     <w:sdtContent>
       <w:p>
         <w:pPr>
@@ -48742,7 +48755,7 @@
           <w:rPr>
             <w:noProof/>
           </w:rPr>
-          <w:t>21</w:t>
+          <w:t>50</w:t>
         </w:r>
         <w:r>
           <w:fldChar w:fldCharType="end"/>
@@ -48763,6 +48776,7 @@
         <w:docPartUnique/>
       </w:docPartObj>
     </w:sdtPr>
+    <w:sdtEndPr/>
     <w:sdtContent>
       <w:p>
         <w:pPr>
@@ -53697,6 +53711,7 @@
   <w:style w:type="character" w:default="1" w:styleId="a0">
     <w:name w:val="Default Paragraph Font"/>
     <w:uiPriority w:val="1"/>
+    <w:semiHidden/>
     <w:unhideWhenUsed/>
   </w:style>
   <w:style w:type="table" w:default="1" w:styleId="a1">
@@ -54360,6 +54375,18 @@
       <w:lang w:eastAsia="ru-RU"/>
     </w:rPr>
   </w:style>
+  <w:style w:type="character" w:styleId="af5">
+    <w:name w:val="FollowedHyperlink"/>
+    <w:basedOn w:val="a0"/>
+    <w:uiPriority w:val="99"/>
+    <w:semiHidden/>
+    <w:unhideWhenUsed/>
+    <w:rsid w:val="00E15C1F"/>
+    <w:rPr>
+      <w:color w:val="954F72" w:themeColor="followedHyperlink"/>
+      <w:u w:val="single"/>
+    </w:rPr>
+  </w:style>
 </w:styles>
 </file>
 
@@ -54510,14 +54537,14 @@
     <w:charset w:val="CC"/>
     <w:family w:val="roman"/>
     <w:pitch w:val="variable"/>
-    <w:sig w:usb0="E0002AFF" w:usb1="C0007841" w:usb2="00000009" w:usb3="00000000" w:csb0="000001FF" w:csb1="00000000"/>
+    <w:sig w:usb0="E0002EFF" w:usb1="C000785B" w:usb2="00000009" w:usb3="00000000" w:csb0="000001FF" w:csb1="00000000"/>
   </w:font>
   <w:font w:name="Courier New">
     <w:panose1 w:val="02070309020205020404"/>
     <w:charset w:val="CC"/>
     <w:family w:val="modern"/>
     <w:pitch w:val="fixed"/>
-    <w:sig w:usb0="E0002AFF" w:usb1="C0007843" w:usb2="00000009" w:usb3="00000000" w:csb0="000001FF" w:csb1="00000000"/>
+    <w:sig w:usb0="E0002EFF" w:usb1="C0007843" w:usb2="00000009" w:usb3="00000000" w:csb0="000001FF" w:csb1="00000000"/>
   </w:font>
   <w:font w:name="Wingdings">
     <w:panose1 w:val="05000000000000000000"/>
@@ -54538,28 +54565,29 @@
     <w:charset w:val="CC"/>
     <w:family w:val="swiss"/>
     <w:pitch w:val="variable"/>
-    <w:sig w:usb0="E00002FF" w:usb1="4000ACFF" w:usb2="00000001" w:usb3="00000000" w:csb0="0000019F" w:csb1="00000000"/>
+    <w:sig w:usb0="E0002AFF" w:usb1="C000247B" w:usb2="00000009" w:usb3="00000000" w:csb0="000001FF" w:csb1="00000000"/>
   </w:font>
   <w:font w:name="Calibri Light">
     <w:panose1 w:val="020F0302020204030204"/>
     <w:charset w:val="CC"/>
     <w:family w:val="swiss"/>
     <w:pitch w:val="variable"/>
-    <w:sig w:usb0="A00002EF" w:usb1="4000207B" w:usb2="00000000" w:usb3="00000000" w:csb0="0000019F" w:csb1="00000000"/>
+    <w:sig w:usb0="E0002AFF" w:usb1="C000247B" w:usb2="00000009" w:usb3="00000000" w:csb0="000001FF" w:csb1="00000000"/>
   </w:font>
   <w:font w:name="Segoe UI">
     <w:panose1 w:val="020B0502040204020203"/>
-    <w:charset w:val="CC"/>
+    <w:charset w:val="00"/>
     <w:family w:val="swiss"/>
+    <w:notTrueType/>
     <w:pitch w:val="variable"/>
-    <w:sig w:usb0="E10022FF" w:usb1="C000E47F" w:usb2="00000029" w:usb3="00000000" w:csb0="000001DF" w:csb1="00000000"/>
+    <w:sig w:usb0="00000003" w:usb1="00000000" w:usb2="00000000" w:usb3="00000000" w:csb0="00000001" w:csb1="00000000"/>
   </w:font>
   <w:font w:name="Arial">
     <w:panose1 w:val="020B0604020202020204"/>
     <w:charset w:val="CC"/>
     <w:family w:val="swiss"/>
     <w:pitch w:val="variable"/>
-    <w:sig w:usb0="E0002AFF" w:usb1="C0007843" w:usb2="00000009" w:usb3="00000000" w:csb0="000001FF" w:csb1="00000000"/>
+    <w:sig w:usb0="E0002EFF" w:usb1="C0007843" w:usb2="00000009" w:usb3="00000000" w:csb0="000001FF" w:csb1="00000000"/>
   </w:font>
   <w:font w:name="Cambria Math">
     <w:panose1 w:val="02040503050406030204"/>
@@ -55413,7 +55441,7 @@
 </file>
 
 <file path=customXml/itemProps1.xml><?xml version="1.0" encoding="utf-8"?>
-<ds:datastoreItem xmlns:ds="http://schemas.openxmlformats.org/officeDocument/2006/customXml" ds:itemID="{DB43A717-D9FB-4883-AF78-7151C7519634}">
+<ds:datastoreItem xmlns:ds="http://schemas.openxmlformats.org/officeDocument/2006/customXml" ds:itemID="{E312C9AE-AEF1-470C-8A0C-691CF47AA293}">
   <ds:schemaRefs>
     <ds:schemaRef ds:uri="http://schemas.openxmlformats.org/officeDocument/2006/bibliography"/>
   </ds:schemaRefs>

</xml_diff>